<commit_message>
Added table extractor and index elements of doc
</commit_message>
<xml_diff>
--- a/test_document.docx
+++ b/test_document.docx
@@ -869,6 +869,19 @@
     <w:p>
       <w:pPr>
         <w:pStyle w:val="ListBullet"/>
+        <w:tabs>
+          <w:tab w:val="clear" w:pos="360"/>
+          <w:tab w:val="num" w:pos="1080"/>
+        </w:tabs>
+        <w:ind w:left="1080"/>
+      </w:pPr>
+      <w:r>
+        <w:t>Sub sub list</w:t>
+      </w:r>
+    </w:p>
+    <w:p>
+      <w:pPr>
+        <w:pStyle w:val="ListBullet"/>
       </w:pPr>
       <w:r>
         <w:t>Second item in unordered list</w:t>
@@ -904,12 +917,124 @@
       </w:r>
     </w:p>
     <w:p>
+      <w:r>
+        <w:t>Farsi list</w:t>
+      </w:r>
+    </w:p>
+    <w:p>
+      <w:pPr>
+        <w:pStyle w:val="ListNumber"/>
+        <w:numPr>
+          <w:ilvl w:val="0"/>
+          <w:numId w:val="10"/>
+        </w:numPr>
+        <w:bidi/>
+        <w:rPr>
+          <w:lang w:bidi="fa-IR"/>
+        </w:rPr>
+      </w:pPr>
+      <w:r>
+        <w:rPr>
+          <w:rFonts w:hint="cs"/>
+          <w:rtl/>
+          <w:lang w:bidi="fa-IR"/>
+        </w:rPr>
+        <w:lastRenderedPageBreak/>
+        <w:t>اولین آیتم لیست</w:t>
+      </w:r>
+    </w:p>
+    <w:p>
+      <w:pPr>
+        <w:pStyle w:val="ListNumber"/>
+        <w:numPr>
+          <w:ilvl w:val="1"/>
+          <w:numId w:val="10"/>
+        </w:numPr>
+        <w:bidi/>
+        <w:rPr>
+          <w:lang w:bidi="fa-IR"/>
+        </w:rPr>
+      </w:pPr>
+      <w:r>
+        <w:rPr>
+          <w:rFonts w:hint="cs"/>
+          <w:rtl/>
+          <w:lang w:bidi="fa-IR"/>
+        </w:rPr>
+        <w:t>تست لیست داخل لیست</w:t>
+      </w:r>
+    </w:p>
+    <w:p>
+      <w:pPr>
+        <w:pStyle w:val="ListNumber"/>
+        <w:numPr>
+          <w:ilvl w:val="2"/>
+          <w:numId w:val="10"/>
+        </w:numPr>
+        <w:bidi/>
+        <w:rPr>
+          <w:lang w:bidi="fa-IR"/>
+        </w:rPr>
+      </w:pPr>
+      <w:r>
+        <w:rPr>
+          <w:rFonts w:hint="cs"/>
+          <w:rtl/>
+          <w:lang w:bidi="fa-IR"/>
+        </w:rPr>
+        <w:t>تست دوم</w:t>
+      </w:r>
+    </w:p>
+    <w:p>
+      <w:pPr>
+        <w:pStyle w:val="ListNumber"/>
+        <w:numPr>
+          <w:ilvl w:val="0"/>
+          <w:numId w:val="10"/>
+        </w:numPr>
+        <w:bidi/>
+        <w:rPr>
+          <w:lang w:bidi="fa-IR"/>
+        </w:rPr>
+      </w:pPr>
+      <w:r>
+        <w:rPr>
+          <w:rFonts w:hint="cs"/>
+          <w:rtl/>
+          <w:lang w:bidi="fa-IR"/>
+        </w:rPr>
+        <w:t>دومین آیتم لیست</w:t>
+      </w:r>
+    </w:p>
+    <w:p>
+      <w:pPr>
+        <w:pStyle w:val="ListNumber"/>
+        <w:numPr>
+          <w:ilvl w:val="0"/>
+          <w:numId w:val="10"/>
+        </w:numPr>
+        <w:bidi/>
+        <w:rPr>
+          <w:rFonts w:hint="cs"/>
+          <w:rtl/>
+          <w:lang w:bidi="fa-IR"/>
+        </w:rPr>
+      </w:pPr>
+      <w:r>
+        <w:rPr>
+          <w:rFonts w:hint="cs"/>
+          <w:rtl/>
+          <w:lang w:bidi="fa-IR"/>
+        </w:rPr>
+        <w:t>سومین آیتم لیست</w:t>
+      </w:r>
+    </w:p>
+    <w:p>
       <w:pPr>
         <w:pStyle w:val="Heading1"/>
       </w:pPr>
       <w:bookmarkStart w:id="2" w:name="_Toc172623469"/>
       <w:r>
-        <w:lastRenderedPageBreak/>
         <w:t>Tables</w:t>
       </w:r>
       <w:bookmarkEnd w:id="2"/>
@@ -1296,6 +1421,7 @@
               <w:jc w:val="center"/>
             </w:pPr>
             <w:r>
+              <w:lastRenderedPageBreak/>
               <w:t>(1)</w:t>
             </w:r>
           </w:p>
@@ -1820,6 +1946,98 @@
       </w:rPr>
     </w:lvl>
   </w:abstractNum>
+  <w:abstractNum w:abstractNumId="9" w15:restartNumberingAfterBreak="0">
+    <w:nsid w:val="26042776"/>
+    <w:multiLevelType w:val="hybridMultilevel"/>
+    <w:tmpl w:val="9F0E4B2C"/>
+    <w:lvl w:ilvl="0" w:tplc="0409000F">
+      <w:start w:val="1"/>
+      <w:numFmt w:val="decimal"/>
+      <w:lvlText w:val="%1."/>
+      <w:lvlJc w:val="left"/>
+      <w:pPr>
+        <w:ind w:left="720" w:hanging="360"/>
+      </w:pPr>
+      <w:rPr>
+        <w:rFonts w:hint="default"/>
+      </w:rPr>
+    </w:lvl>
+    <w:lvl w:ilvl="1" w:tplc="04090001">
+      <w:start w:val="1"/>
+      <w:numFmt w:val="bullet"/>
+      <w:lvlText w:val=""/>
+      <w:lvlJc w:val="left"/>
+      <w:pPr>
+        <w:ind w:left="1440" w:hanging="360"/>
+      </w:pPr>
+      <w:rPr>
+        <w:rFonts w:ascii="Symbol" w:hAnsi="Symbol" w:hint="default"/>
+      </w:rPr>
+    </w:lvl>
+    <w:lvl w:ilvl="2" w:tplc="0409001B">
+      <w:start w:val="1"/>
+      <w:numFmt w:val="lowerRoman"/>
+      <w:lvlText w:val="%3."/>
+      <w:lvlJc w:val="right"/>
+      <w:pPr>
+        <w:ind w:left="2160" w:hanging="180"/>
+      </w:pPr>
+    </w:lvl>
+    <w:lvl w:ilvl="3" w:tplc="0409000F" w:tentative="1">
+      <w:start w:val="1"/>
+      <w:numFmt w:val="decimal"/>
+      <w:lvlText w:val="%4."/>
+      <w:lvlJc w:val="left"/>
+      <w:pPr>
+        <w:ind w:left="2880" w:hanging="360"/>
+      </w:pPr>
+    </w:lvl>
+    <w:lvl w:ilvl="4" w:tplc="04090019" w:tentative="1">
+      <w:start w:val="1"/>
+      <w:numFmt w:val="lowerLetter"/>
+      <w:lvlText w:val="%5."/>
+      <w:lvlJc w:val="left"/>
+      <w:pPr>
+        <w:ind w:left="3600" w:hanging="360"/>
+      </w:pPr>
+    </w:lvl>
+    <w:lvl w:ilvl="5" w:tplc="0409001B" w:tentative="1">
+      <w:start w:val="1"/>
+      <w:numFmt w:val="lowerRoman"/>
+      <w:lvlText w:val="%6."/>
+      <w:lvlJc w:val="right"/>
+      <w:pPr>
+        <w:ind w:left="4320" w:hanging="180"/>
+      </w:pPr>
+    </w:lvl>
+    <w:lvl w:ilvl="6" w:tplc="0409000F" w:tentative="1">
+      <w:start w:val="1"/>
+      <w:numFmt w:val="decimal"/>
+      <w:lvlText w:val="%7."/>
+      <w:lvlJc w:val="left"/>
+      <w:pPr>
+        <w:ind w:left="5040" w:hanging="360"/>
+      </w:pPr>
+    </w:lvl>
+    <w:lvl w:ilvl="7" w:tplc="04090019" w:tentative="1">
+      <w:start w:val="1"/>
+      <w:numFmt w:val="lowerLetter"/>
+      <w:lvlText w:val="%8."/>
+      <w:lvlJc w:val="left"/>
+      <w:pPr>
+        <w:ind w:left="5760" w:hanging="360"/>
+      </w:pPr>
+    </w:lvl>
+    <w:lvl w:ilvl="8" w:tplc="0409001B" w:tentative="1">
+      <w:start w:val="1"/>
+      <w:numFmt w:val="lowerRoman"/>
+      <w:lvlText w:val="%9."/>
+      <w:lvlJc w:val="right"/>
+      <w:pPr>
+        <w:ind w:left="6480" w:hanging="180"/>
+      </w:pPr>
+    </w:lvl>
+  </w:abstractNum>
   <w:num w:numId="1" w16cid:durableId="957643642">
     <w:abstractNumId w:val="8"/>
   </w:num>
@@ -1846,6 +2064,9 @@
   </w:num>
   <w:num w:numId="9" w16cid:durableId="824129351">
     <w:abstractNumId w:val="0"/>
+  </w:num>
+  <w:num w:numId="10" w16cid:durableId="1256674308">
+    <w:abstractNumId w:val="9"/>
   </w:num>
 </w:numbering>
 </file>

</xml_diff>

<commit_message>
Fix merged cells in tables
</commit_message>
<xml_diff>
--- a/test_document.docx
+++ b/test_document.docx
@@ -1015,7 +1015,6 @@
         </w:numPr>
         <w:bidi/>
         <w:rPr>
-          <w:rFonts w:hint="cs"/>
           <w:rtl/>
           <w:lang w:bidi="fa-IR"/>
         </w:rPr>
@@ -1123,6 +1122,70 @@
           <w:p>
             <w:r>
               <w:t>Cell 2,2</w:t>
+            </w:r>
+          </w:p>
+        </w:tc>
+      </w:tr>
+      <w:tr>
+        <w:trPr>
+          <w:trHeight w:val="248"/>
+        </w:trPr>
+        <w:tc>
+          <w:tcPr>
+            <w:tcW w:w="4320" w:type="dxa"/>
+            <w:vMerge w:val="restart"/>
+          </w:tcPr>
+          <w:p>
+            <w:r>
+              <w:t>Cell 3,1</w:t>
+            </w:r>
+          </w:p>
+        </w:tc>
+        <w:tc>
+          <w:tcPr>
+            <w:tcW w:w="4320" w:type="dxa"/>
+          </w:tcPr>
+          <w:p>
+            <w:r>
+              <w:t>Cell 3,2,1</w:t>
+            </w:r>
+          </w:p>
+        </w:tc>
+      </w:tr>
+      <w:tr>
+        <w:trPr>
+          <w:trHeight w:val="247"/>
+        </w:trPr>
+        <w:tc>
+          <w:tcPr>
+            <w:tcW w:w="4320" w:type="dxa"/>
+            <w:vMerge/>
+          </w:tcPr>
+          <w:p/>
+        </w:tc>
+        <w:tc>
+          <w:tcPr>
+            <w:tcW w:w="4320" w:type="dxa"/>
+          </w:tcPr>
+          <w:p>
+            <w:r>
+              <w:t>Cell 3,2,2</w:t>
+            </w:r>
+          </w:p>
+        </w:tc>
+      </w:tr>
+      <w:tr>
+        <w:tc>
+          <w:tcPr>
+            <w:tcW w:w="8640" w:type="dxa"/>
+            <w:gridSpan w:val="2"/>
+          </w:tcPr>
+          <w:p>
+            <w:r>
+              <w:t xml:space="preserve">Cell </w:t>
+            </w:r>
+            <w:r>
+              <w:t>4</w:t>
             </w:r>
           </w:p>
         </w:tc>
@@ -1312,6 +1375,7 @@
       </w:pPr>
       <w:bookmarkStart w:id="8" w:name="_Toc172623473"/>
       <w:r>
+        <w:lastRenderedPageBreak/>
         <w:t>Formulas</w:t>
       </w:r>
       <w:bookmarkEnd w:id="8"/>
@@ -1421,7 +1485,6 @@
               <w:jc w:val="center"/>
             </w:pPr>
             <w:r>
-              <w:lastRenderedPageBreak/>
               <w:t>(1)</w:t>
             </w:r>
           </w:p>

</xml_diff>